<commit_message>
Loggbok och morgonmötes uppdatering
</commit_message>
<xml_diff>
--- a/documentation/Loggbok/Emils loggbok.docx
+++ b/documentation/Loggbok/Emils loggbok.docx
@@ -18,7 +18,15 @@
         <w:t xml:space="preserve"> </w:t>
       </w:r>
       <w:r>
-        <w:t>(Conceive)</w:t>
+        <w:t>(</w:t>
+      </w:r>
+      <w:proofErr w:type="spellStart"/>
+      <w:r>
+        <w:t>Conceive</w:t>
+      </w:r>
+      <w:proofErr w:type="spellEnd"/>
+      <w:r>
+        <w:t>)</w:t>
       </w:r>
     </w:p>
     <w:p>
@@ -83,7 +91,15 @@
         </w:numPr>
       </w:pPr>
       <w:r>
-        <w:t>”insertat” in och ut checks i databasen för att kunna använda till testning</w:t>
+        <w:t>”</w:t>
+      </w:r>
+      <w:proofErr w:type="spellStart"/>
+      <w:r>
+        <w:t>insertat</w:t>
+      </w:r>
+      <w:proofErr w:type="spellEnd"/>
+      <w:r>
+        <w:t>” in och ut checks i databasen för att kunna använda till testning</w:t>
       </w:r>
     </w:p>
     <w:p>
@@ -97,9 +113,11 @@
       <w:r>
         <w:t>”</w:t>
       </w:r>
+      <w:proofErr w:type="spellStart"/>
       <w:r>
         <w:t>insertat</w:t>
       </w:r>
+      <w:proofErr w:type="spellEnd"/>
       <w:r>
         <w:t>” in personers konton i databasen för att kunna använda till testning</w:t>
       </w:r>
@@ -128,7 +146,31 @@
     </w:p>
     <w:p>
       <w:r>
-        <w:t xml:space="preserve">Idag har vi fortsatt vårat arbete med hemsidan, för mesta del backend som Hannes håller på med och börjat designa lite av frontend det som Pontus håller på med. Vi har haft möte då vi diskuterade olika gårdagen, vi diskuterade lite snabbt vår uppdelning och de olika rollerna vi har, om vi håller oss inom tidsschema och om vi har klart för oss vad som ska göras under dagen. </w:t>
+        <w:t xml:space="preserve">Idag har vi fortsatt </w:t>
+      </w:r>
+      <w:proofErr w:type="gramStart"/>
+      <w:r>
+        <w:t>vårat</w:t>
+      </w:r>
+      <w:proofErr w:type="gramEnd"/>
+      <w:r>
+        <w:t xml:space="preserve"> arbete med hemsidan, för mesta del </w:t>
+      </w:r>
+      <w:proofErr w:type="spellStart"/>
+      <w:r>
+        <w:t>backend</w:t>
+      </w:r>
+      <w:proofErr w:type="spellEnd"/>
+      <w:r>
+        <w:t xml:space="preserve"> som Hannes håller på med och börjat designa lite av </w:t>
+      </w:r>
+      <w:proofErr w:type="spellStart"/>
+      <w:r>
+        <w:t>frontend</w:t>
+      </w:r>
+      <w:proofErr w:type="spellEnd"/>
+      <w:r>
+        <w:t xml:space="preserve"> det som Pontus håller på med. Vi har haft möte då vi diskuterade olika gårdagen, vi diskuterade lite snabbt vår uppdelning och de olika rollerna vi har, om vi håller oss inom tidsschema och om vi har klart för oss vad som ska göras under dagen. </w:t>
       </w:r>
     </w:p>
     <w:p>
@@ -221,16 +263,29 @@
     </w:p>
     <w:p>
       <w:r>
-        <w:t xml:space="preserve">Vi hade även ett morgonmöte då vi diskuterade det vi gjorde under gårdagen samt hur långt vi kommit och om vi följer tidsplanen. Vi är för tillfället före tidsplanen för mesta del men jag känner att det beror på att vi rusat in i ”implement” mer än vad vi borde. </w:t>
-      </w:r>
-    </w:p>
-    <w:p>
-      <w:r>
-        <w:t>(C</w:t>
+        <w:t>Vi hade även ett morgonmöte då vi diskuterade det vi gjorde under gårdagen samt hur långt vi kommit och om vi följer tidsplanen. Vi är för tillfället före tidsplanen för mesta del men jag känner att det beror på att vi rusat in i ”</w:t>
+      </w:r>
+      <w:proofErr w:type="spellStart"/>
+      <w:r>
+        <w:t>implement</w:t>
+      </w:r>
+      <w:proofErr w:type="spellEnd"/>
+      <w:r>
+        <w:t xml:space="preserve">” mer än vad vi borde. </w:t>
+      </w:r>
+    </w:p>
+    <w:p>
+      <w:r>
+        <w:t>(</w:t>
+      </w:r>
+      <w:proofErr w:type="spellStart"/>
+      <w:r>
+        <w:t>C</w:t>
       </w:r>
       <w:r>
         <w:t>onceive</w:t>
       </w:r>
+      <w:proofErr w:type="spellEnd"/>
       <w:r>
         <w:t>)</w:t>
       </w:r>
@@ -303,7 +358,15 @@
         <w:t xml:space="preserve">Idag började vi med ett morgon möte och kom fram till att alla håller sig inom tidsplanen och ligger inte efter. </w:t>
       </w:r>
       <w:r>
-        <w:t xml:space="preserve">Jag och Pontus gjorde små ändringar till projekt planen. CombiTech var även här och föreläste om att skriva CV, och vad som är bra att tänka på. </w:t>
+        <w:t xml:space="preserve">Jag och Pontus gjorde små ändringar till projekt planen. </w:t>
+      </w:r>
+      <w:proofErr w:type="spellStart"/>
+      <w:r>
+        <w:t>CombiTech</w:t>
+      </w:r>
+      <w:proofErr w:type="spellEnd"/>
+      <w:r>
+        <w:t xml:space="preserve"> var även här och föreläste om att skriva CV, och vad som är bra att tänka på. </w:t>
       </w:r>
     </w:p>
     <w:p>
@@ -332,7 +395,15 @@
         </w:numPr>
       </w:pPr>
       <w:r>
-        <w:t>Läst på lite om SQL(matematik mellan flera SQL queries)</w:t>
+        <w:t xml:space="preserve">Läst på lite om SQL(matematik mellan flera SQL </w:t>
+      </w:r>
+      <w:proofErr w:type="spellStart"/>
+      <w:r>
+        <w:t>queries</w:t>
+      </w:r>
+      <w:proofErr w:type="spellEnd"/>
+      <w:r>
+        <w:t>)</w:t>
       </w:r>
     </w:p>
     <w:p>
@@ -394,7 +465,15 @@
     </w:p>
     <w:p>
       <w:r>
-        <w:t xml:space="preserve">Under första veckan har jag jobbat mycket med fokus mot databasen, men jag har även varit med och bestämt hur sidan ska se ut. Efter planeringen till arbetet så började jag och Hannes med att ska en ER modell för databasen, då vi funderade på vilka attribut och tabeller vi skulle ha, samt hur de hänger ihop. Efter vi var nöjda med ER modellen så gick vi vidare till att arbeta med DB modellen då vi ritade ut den i databas format. Efter det så skapade jag databasen i phpMyAdmin, efter modellerna vi skapat. Sedan skapade jag ett antal in- och utcheckningar i databasen som sedan skulle användas då jag gjorde SQL uttryck och vid testning av databasen så att det fungerade som den skulle. Jag började med SQL sedan, i SQL skulle jag göra ett antal olika uttryck som kunde ge oss den specifika informationen vi ville ha från databasen. Eftersom jag inte hade så jättestor koll på hur SQL uttryck fungerade så var jag tvungen att läsa på lite via </w:t>
+        <w:t xml:space="preserve">Under första veckan har jag jobbat mycket med fokus mot databasen, men jag har även varit med och bestämt hur sidan ska se ut. Efter planeringen till arbetet så började jag och Hannes med att ska en ER modell för databasen, då vi funderade på vilka attribut och tabeller vi skulle ha, samt hur de hänger ihop. Efter vi var nöjda med ER modellen så gick vi vidare till att arbeta med DB modellen då vi ritade ut den i databas format. Efter det så skapade jag databasen i </w:t>
+      </w:r>
+      <w:proofErr w:type="spellStart"/>
+      <w:r>
+        <w:t>phpMyAdmin</w:t>
+      </w:r>
+      <w:proofErr w:type="spellEnd"/>
+      <w:r>
+        <w:t xml:space="preserve">, efter modellerna vi skapat. Sedan skapade jag ett antal in- och utcheckningar i databasen som sedan skulle användas då jag gjorde SQL uttryck och vid testning av databasen så att det fungerade som den skulle. Jag började med SQL sedan, i SQL skulle jag göra ett antal olika uttryck som kunde ge oss den specifika informationen vi ville ha från databasen. Eftersom jag inte hade så jättestor koll på hur SQL uttryck fungerade så var jag tvungen att läsa på lite via </w:t>
       </w:r>
       <w:hyperlink r:id="rId5" w:history="1">
         <w:r>
@@ -445,13 +524,31 @@
           <w:szCs w:val="28"/>
         </w:rPr>
       </w:pPr>
+      <w:proofErr w:type="spellStart"/>
       <w:r>
         <w:rPr>
           <w:sz w:val="28"/>
           <w:szCs w:val="28"/>
         </w:rPr>
-        <w:t>Two stars and a wish</w:t>
-      </w:r>
+        <w:t>Two</w:t>
+      </w:r>
+      <w:proofErr w:type="spellEnd"/>
+      <w:r>
+        <w:rPr>
+          <w:sz w:val="28"/>
+          <w:szCs w:val="28"/>
+        </w:rPr>
+        <w:t xml:space="preserve"> stars and a </w:t>
+      </w:r>
+      <w:proofErr w:type="spellStart"/>
+      <w:r>
+        <w:rPr>
+          <w:sz w:val="28"/>
+          <w:szCs w:val="28"/>
+        </w:rPr>
+        <w:t>wish</w:t>
+      </w:r>
+      <w:proofErr w:type="spellEnd"/>
     </w:p>
     <w:p/>
     <w:p>
@@ -535,7 +632,15 @@
         <w:t>Idag har jag och Hannes fortsatt jobba med PHP fram tills lunchen. Vi har löst små problem för hur vi ska hantera data. Efter lunch fortsatte jag och Hannes med PHP då vi tog tag i ett litet problem med att räkna med datum, vi löste det hyffsat fort dock då vi såg att vi hade en kopia av en variabel som krånglade till det.</w:t>
       </w:r>
       <w:r>
-        <w:t xml:space="preserve"> (implement)</w:t>
+        <w:t xml:space="preserve"> (</w:t>
+      </w:r>
+      <w:proofErr w:type="spellStart"/>
+      <w:r>
+        <w:t>implement</w:t>
+      </w:r>
+      <w:proofErr w:type="spellEnd"/>
+      <w:r>
+        <w:t>)</w:t>
       </w:r>
     </w:p>
     <w:p/>
@@ -555,11 +660,35 @@
         <w:t>idag</w:t>
       </w:r>
       <w:r>
-        <w:t xml:space="preserve">, enligt min planering men det var redan avklarat. Därför gjorde jag en Admin klass i PHP där jag läste in datan från ett SQL </w:t>
+        <w:t xml:space="preserve">, enligt min planering men det var redan avklarat. Därför gjorde jag en </w:t>
+      </w:r>
+      <w:proofErr w:type="spellStart"/>
+      <w:r>
+        <w:t>Admin</w:t>
+      </w:r>
+      <w:proofErr w:type="spellEnd"/>
+      <w:r>
+        <w:t xml:space="preserve"> klass i PHP där jag läste in </w:t>
+      </w:r>
+      <w:proofErr w:type="spellStart"/>
+      <w:r>
+        <w:t>datan</w:t>
+      </w:r>
+      <w:proofErr w:type="spellEnd"/>
+      <w:r>
+        <w:t xml:space="preserve"> från ett SQL </w:t>
       </w:r>
       <w:r>
         <w:lastRenderedPageBreak/>
-        <w:t>uttryck jag gjort och sedan ”loopade” igenom det och skickade vidare det s</w:t>
+        <w:t>uttryck jag gjort och sedan ”</w:t>
+      </w:r>
+      <w:proofErr w:type="spellStart"/>
+      <w:r>
+        <w:t>loopade</w:t>
+      </w:r>
+      <w:proofErr w:type="spellEnd"/>
+      <w:r>
+        <w:t>” igenom det och skickade vidare det s</w:t>
       </w:r>
       <w:r>
         <w:t>å att Hannes kunde använda det.</w:t>
@@ -573,7 +702,15 @@
         <w:t>ontus hade blivit klara med vår</w:t>
       </w:r>
       <w:r>
-        <w:t xml:space="preserve">t arbete och var därför lite arbetslösa för tillfället, Hannes föreslog att vi testade att göra lite Twig, men det blev inte av. </w:t>
+        <w:t xml:space="preserve">t arbete och var därför lite arbetslösa för tillfället, Hannes föreslog att vi testade att göra lite </w:t>
+      </w:r>
+      <w:proofErr w:type="spellStart"/>
+      <w:r>
+        <w:t>Twig</w:t>
+      </w:r>
+      <w:proofErr w:type="spellEnd"/>
+      <w:r>
+        <w:t xml:space="preserve">, men det blev inte av. </w:t>
       </w:r>
       <w:r>
         <w:t>Vi bestämde oss för att inte ge oss in på det då vi aldrig använt det förut och kände att vi skulle kunna repetera våra PHP kunskaper lite istället, Stefan ansåg oc</w:t>
@@ -585,7 +722,15 @@
         <w:t xml:space="preserve"> Vi reflekterade runt dessa saker och gjorde sedan en ”ny” tidsplan då vi ändrade allt till det vi gjort än så länge och sedan hur vi tänker fortsätta tills slutet av nästa vecka.</w:t>
       </w:r>
       <w:r>
-        <w:t xml:space="preserve"> (Conceive)</w:t>
+        <w:t xml:space="preserve"> (</w:t>
+      </w:r>
+      <w:proofErr w:type="spellStart"/>
+      <w:r>
+        <w:t>Conceive</w:t>
+      </w:r>
+      <w:proofErr w:type="spellEnd"/>
+      <w:r>
+        <w:t>)</w:t>
       </w:r>
       <w:r>
         <w:t xml:space="preserve"> På så vis kan vi lättare se vad det är vi gjort fel och planerat fel. Vad vi trodde skulle ta län</w:t>
@@ -602,10 +747,26 @@
     </w:p>
     <w:p>
       <w:r>
-        <w:t>Jag var iväg en stund mellan 13:00 och 14:00, men när jag kom tillbaka uppdaterade jag databasen, specifikt användare då jag gav dem ett till attribut som var ”admin” alltså rättigheten att gå in på den del</w:t>
-      </w:r>
-      <w:r>
-        <w:t xml:space="preserve">en av sidan om admin status </w:t>
+        <w:t>Jag var iväg en stund mellan 13:00 och 14:00, men när jag kom tillbaka uppdaterade jag databasen, specifikt användare då jag gav dem ett till attribut som var ”</w:t>
+      </w:r>
+      <w:proofErr w:type="spellStart"/>
+      <w:r>
+        <w:t>admin</w:t>
+      </w:r>
+      <w:proofErr w:type="spellEnd"/>
+      <w:r>
+        <w:t>” alltså rättigheten att gå in på den del</w:t>
+      </w:r>
+      <w:r>
+        <w:t xml:space="preserve">en av sidan om </w:t>
+      </w:r>
+      <w:proofErr w:type="spellStart"/>
+      <w:r>
+        <w:t>admin</w:t>
+      </w:r>
+      <w:proofErr w:type="spellEnd"/>
+      <w:r>
+        <w:t xml:space="preserve"> status </w:t>
       </w:r>
       <w:r>
         <w:t>har tilldelats</w:t>
@@ -651,8 +812,13 @@
         <w:t xml:space="preserve">eringen. </w:t>
       </w:r>
       <w:r>
-        <w:t>Därför reflekterade jag och Pontus dagen innan och planerat lite på nytt. Hannes var delaktig till viss del medans</w:t>
-      </w:r>
+        <w:t xml:space="preserve">Därför reflekterade jag och Pontus dagen innan och planerat lite på nytt. Hannes var delaktig till viss del </w:t>
+      </w:r>
+      <w:proofErr w:type="gramStart"/>
+      <w:r>
+        <w:t>medans</w:t>
+      </w:r>
+      <w:proofErr w:type="gramEnd"/>
       <w:r>
         <w:t xml:space="preserve"> han jobbade klart med sin del. Efter den ny</w:t>
       </w:r>
@@ -798,7 +964,15 @@
         <w:t>Vi planer</w:t>
       </w:r>
       <w:r>
-        <w:t xml:space="preserve">ade att börja fixa lite buggar och optimera urlvägarna. </w:t>
+        <w:t xml:space="preserve">ade att börja fixa lite buggar och optimera </w:t>
+      </w:r>
+      <w:proofErr w:type="spellStart"/>
+      <w:r>
+        <w:t>urlvägarna</w:t>
+      </w:r>
+      <w:proofErr w:type="spellEnd"/>
+      <w:r>
+        <w:t xml:space="preserve">. </w:t>
       </w:r>
       <w:r>
         <w:t xml:space="preserve">Innan vi avslutade morgonmötet så gick vi igenom betygskriterierna och konstaterade att vi missat några små detaljer på E nivå </w:t>
@@ -829,10 +1003,26 @@
         <w:t>t</w:t>
       </w:r>
       <w:r>
-        <w:t xml:space="preserve"> temat man valt. </w:t>
-      </w:r>
-      <w:r>
-        <w:t xml:space="preserve">Efter vi pratat en stund och brainstormat kom vi fram till en lösning. </w:t>
+        <w:t xml:space="preserve"> </w:t>
+      </w:r>
+      <w:proofErr w:type="gramStart"/>
+      <w:r>
+        <w:t>temat</w:t>
+      </w:r>
+      <w:proofErr w:type="gramEnd"/>
+      <w:r>
+        <w:t xml:space="preserve"> man valt. </w:t>
+      </w:r>
+      <w:r>
+        <w:t xml:space="preserve">Efter vi pratat en stund och </w:t>
+      </w:r>
+      <w:proofErr w:type="spellStart"/>
+      <w:r>
+        <w:t>brainstormat</w:t>
+      </w:r>
+      <w:proofErr w:type="spellEnd"/>
+      <w:r>
+        <w:t xml:space="preserve"> kom vi fram till en lösning. </w:t>
       </w:r>
     </w:p>
     <w:p>
@@ -872,9 +1062,11 @@
       <w:r>
         <w:t>”</w:t>
       </w:r>
+      <w:proofErr w:type="spellStart"/>
       <w:r>
         <w:t>adminpanel</w:t>
       </w:r>
+      <w:proofErr w:type="spellEnd"/>
       <w:r>
         <w:t>”</w:t>
       </w:r>
@@ -947,7 +1139,15 @@
     </w:p>
     <w:p>
       <w:r>
-        <w:t xml:space="preserve">Vi bestämde oss även för att flytta tabellen under de grön/röd markerade till en ny sida eftersom om det skulle finnas fler användare så skulle den röd/gröna listan bli väldigt lång och sedan efter det skulle det komma en till lista med de senaste in och utstämplingarna som vi inte än bestämt hur många den ska visa är, vilket skulle resultera i en väldigt lång scroll som vi gärna vill undvika. </w:t>
+        <w:t xml:space="preserve">Vi bestämde oss även för att flytta tabellen under de grön/röd markerade till en ny sida eftersom om det skulle finnas fler användare så skulle den röd/gröna listan bli väldigt lång och sedan efter det skulle det komma en till lista med de senaste in och utstämplingarna som vi inte än bestämt hur många den ska visa är, vilket skulle resultera i en väldigt lång </w:t>
+      </w:r>
+      <w:proofErr w:type="spellStart"/>
+      <w:r>
+        <w:t>scroll</w:t>
+      </w:r>
+      <w:proofErr w:type="spellEnd"/>
+      <w:r>
+        <w:t xml:space="preserve"> som vi gärna vill undvika. </w:t>
       </w:r>
     </w:p>
     <w:p>
@@ -1056,6 +1256,48 @@
       </w:r>
       <w:r>
         <w:t>änkte designa delarna av sidan.</w:t>
+      </w:r>
+    </w:p>
+    <w:p/>
+    <w:p>
+      <w:r>
+        <w:t>2016-09-14</w:t>
+      </w:r>
+    </w:p>
+    <w:p>
+      <w:r>
+        <w:t xml:space="preserve">Som vanligt började vi dagen med ett morgonmöte, vi insåg att vi börjar närma oss slutet av projektet då det enda jag och Pontus har kvar att göra är buggtesta. Efter det så skulle jag bara </w:t>
+      </w:r>
+      <w:r>
+        <w:t xml:space="preserve">mata in data i databasen som vi kan använda inför måndagen då vi presenterar våran sida. </w:t>
+      </w:r>
+      <w:r>
+        <w:t>Jag och Pontus hittade några små saker som vi justerade direkt, efter det så kollade även Stefan igeno</w:t>
+      </w:r>
+      <w:r>
+        <w:t xml:space="preserve">m allas och påpekade små saker som vi kan hinna ändra samt större grejer han skulle vilja ha sett. </w:t>
+      </w:r>
+    </w:p>
+    <w:p>
+      <w:r>
+        <w:t xml:space="preserve">Jag och Hannes klurade lite på hur vi skulle lösa ett problem med data som inte visar sig som den ska, detta är det sista kritiska problemet. </w:t>
+      </w:r>
+      <w:r>
+        <w:t>För mesta del hjälper jag till att tänka ut en lösning på detta eftersom jag inte jobbat</w:t>
+      </w:r>
+      <w:r>
+        <w:t xml:space="preserve"> så mycket med PHP i projektet.</w:t>
+      </w:r>
+      <w:r>
+        <w:t xml:space="preserve"> Vi har nu lite data som inte borde finnas i databasen på grund av snabbtester under dagen, så det finns en massa arbetsskift som är runt 1-10min långa som ska tas bort innan måndag, detta kommer jag antagligen göra när jag och Hannes lyckats lösa det nuvarande problemet som är en större del av </w:t>
+      </w:r>
+      <w:proofErr w:type="gramStart"/>
+      <w:r>
+        <w:t>den</w:t>
+      </w:r>
+      <w:proofErr w:type="gramEnd"/>
+      <w:r>
+        <w:t xml:space="preserve"> data vi visar upp på sidan. </w:t>
       </w:r>
       <w:bookmarkStart w:id="0" w:name="_GoBack"/>
       <w:bookmarkEnd w:id="0"/>

</xml_diff>